<commit_message>
Changed introduction to reflection.
</commit_message>
<xml_diff>
--- a/ReportTemplate.docx
+++ b/ReportTemplate.docx
@@ -294,11 +294,12 @@
       </w:pPr>
       <w:r>
         <w:rPr>
+          <w:rFonts w:hint="eastAsia"/>
           <w:b/>
           <w:bCs/>
         </w:rPr>
         <w:lastRenderedPageBreak/>
-        <w:t>Introduction</w:t>
+        <w:t>Reflection</w:t>
       </w:r>
     </w:p>
     <w:p>
@@ -306,7 +307,16 @@
         <w:t>Wri</w:t>
       </w:r>
       <w:r>
-        <w:t>te your introduction here.</w:t>
+        <w:t xml:space="preserve">te your </w:t>
+      </w:r>
+      <w:r>
+        <w:rPr>
+          <w:rFonts w:hint="eastAsia"/>
+        </w:rPr>
+        <w:t>reflection</w:t>
+      </w:r>
+      <w:r>
+        <w:t xml:space="preserve"> here.</w:t>
       </w:r>
       <w:r>
         <w:t xml:space="preserve">  Please describe the division of work between group members.  Also, please describe any difficulties that you faced while using JUnit.</w:t>

</xml_diff>